<commit_message>
Today I dived into the mysteries of JS's DOM!
Learnt a bit about selecting elements and DOM trees.
</commit_message>
<xml_diff>
--- a/7.MongoDB/TDS_EAD_UC04/Evaluation activities/UC04_atividade05_victoria3.docx
+++ b/7.MongoDB/TDS_EAD_UC04/Evaluation activities/UC04_atividade05_victoria3.docx
@@ -2678,16 +2678,16 @@
           <w:color w:val="D4D4D4"/>
           <w:sz w:val="18"/>
           <w:szCs w:val="18"/>
-          <w:lang w:val="pt-BR" w:eastAsia="en-GB"/>
-        </w:rPr>
-      </w:pPr>
-      <w:r>
-        <w:rPr>
-          <w:rFonts w:ascii="Menlo" w:eastAsia="Times New Roman" w:hAnsi="Menlo" w:cs="Menlo"/>
-          <w:color w:val="D4D4D4"/>
-          <w:sz w:val="18"/>
-          <w:szCs w:val="18"/>
-          <w:lang w:val="pt-BR" w:eastAsia="en-GB"/>
+          <w:lang w:val="en-US" w:eastAsia="en-GB"/>
+        </w:rPr>
+      </w:pPr>
+      <w:r>
+        <w:rPr>
+          <w:rFonts w:ascii="Menlo" w:eastAsia="Times New Roman" w:hAnsi="Menlo" w:cs="Menlo"/>
+          <w:color w:val="D4D4D4"/>
+          <w:sz w:val="18"/>
+          <w:szCs w:val="18"/>
+          <w:lang w:val="en-US" w:eastAsia="en-GB"/>
         </w:rPr>
         <w:t>[</w:t>
       </w:r>
@@ -2701,7 +2701,7 @@
           <w:color w:val="D4D4D4"/>
           <w:sz w:val="18"/>
           <w:szCs w:val="18"/>
-          <w:lang w:val="pt-BR" w:eastAsia="en-GB"/>
+          <w:lang w:val="en-US" w:eastAsia="en-GB"/>
         </w:rPr>
       </w:pPr>
       <w:r>

</xml_diff>